<commit_message>
Increase brightness on Health icon gradient
</commit_message>
<xml_diff>
--- a/wordart/Health.docx
+++ b/wordart/Health.docx
@@ -1,10 +1,8 @@
 
 <file path=word/document.xml><?xml version="1.0" encoding="utf-8"?>
-<w:document xmlns:wpc="http://schemas.microsoft.com/office/word/2010/wordprocessingCanvas" xmlns:cx="http://schemas.microsoft.com/office/drawing/2014/chartex" xmlns:cx1="http://schemas.microsoft.com/office/drawing/2015/9/8/chartex" xmlns:cx2="http://schemas.microsoft.com/office/drawing/2015/10/21/chartex" xmlns:cx3="http://schemas.microsoft.com/office/drawing/2016/5/9/chartex" xmlns:cx4="http://schemas.microsoft.com/office/drawing/2016/5/10/chartex" xmlns:cx5="http://schemas.microsoft.com/office/drawing/2016/5/11/chartex" xmlns:cx6="http://schemas.microsoft.com/office/drawing/2016/5/12/chartex" xmlns:cx7="http://schemas.microsoft.com/office/drawing/2016/5/13/chartex" xmlns:cx8="http://schemas.microsoft.com/office/drawing/2016/5/14/chartex" xmlns:mc="http://schemas.openxmlformats.org/markup-compatibility/2006" xmlns:aink="http://schemas.microsoft.com/office/drawing/2016/ink" xmlns:o="urn:schemas-microsoft-com:office:office" xmlns:r="http://schemas.openxmlformats.org/officeDocument/2006/relationships" xmlns:m="http://schemas.openxmlformats.org/officeDocument/2006/math" xmlns:v="urn:schemas-microsoft-com:vml" xmlns:wp14="http://schemas.microsoft.com/office/word/2010/wordprocessingDrawing" xmlns:wp="http://schemas.openxmlformats.org/drawingml/2006/wordprocessingDrawing" xmlns:w10="urn:schemas-microsoft-com:office:word" xmlns:w="http://schemas.openxmlformats.org/wordprocessingml/2006/main" xmlns:w14="http://schemas.microsoft.com/office/word/2010/wordml" xmlns:w15="http://schemas.microsoft.com/office/word/2012/wordml" xmlns:w16se="http://schemas.microsoft.com/office/word/2015/wordml/symex" xmlns:wpg="http://schemas.microsoft.com/office/word/2010/wordprocessingGroup" xmlns:wpi="http://schemas.microsoft.com/office/word/2010/wordprocessingInk" xmlns:wne="http://schemas.microsoft.com/office/word/2006/wordml" xmlns:wps="http://schemas.microsoft.com/office/word/2010/wordprocessingShape" mc:Ignorable="w14 w15 w16se wp14">
+<w:document xmlns:wpc="http://schemas.microsoft.com/office/word/2010/wordprocessingCanvas" xmlns:cx="http://schemas.microsoft.com/office/drawing/2014/chartex" xmlns:cx1="http://schemas.microsoft.com/office/drawing/2015/9/8/chartex" xmlns:cx2="http://schemas.microsoft.com/office/drawing/2015/10/21/chartex" xmlns:cx3="http://schemas.microsoft.com/office/drawing/2016/5/9/chartex" xmlns:cx4="http://schemas.microsoft.com/office/drawing/2016/5/10/chartex" xmlns:cx5="http://schemas.microsoft.com/office/drawing/2016/5/11/chartex" xmlns:cx6="http://schemas.microsoft.com/office/drawing/2016/5/12/chartex" xmlns:cx7="http://schemas.microsoft.com/office/drawing/2016/5/13/chartex" xmlns:cx8="http://schemas.microsoft.com/office/drawing/2016/5/14/chartex" xmlns:mc="http://schemas.openxmlformats.org/markup-compatibility/2006" xmlns:aink="http://schemas.microsoft.com/office/drawing/2016/ink" xmlns:am3d="http://schemas.microsoft.com/office/drawing/2017/model3d" xmlns:o="urn:schemas-microsoft-com:office:office" xmlns:r="http://schemas.openxmlformats.org/officeDocument/2006/relationships" xmlns:m="http://schemas.openxmlformats.org/officeDocument/2006/math" xmlns:v="urn:schemas-microsoft-com:vml" xmlns:wp14="http://schemas.microsoft.com/office/word/2010/wordprocessingDrawing" xmlns:wp="http://schemas.openxmlformats.org/drawingml/2006/wordprocessingDrawing" xmlns:w10="urn:schemas-microsoft-com:office:word" xmlns:w="http://schemas.openxmlformats.org/wordprocessingml/2006/main" xmlns:w14="http://schemas.microsoft.com/office/word/2010/wordml" xmlns:w15="http://schemas.microsoft.com/office/word/2012/wordml" xmlns:w16cid="http://schemas.microsoft.com/office/word/2016/wordml/cid" xmlns:w16se="http://schemas.microsoft.com/office/word/2015/wordml/symex" xmlns:wpg="http://schemas.microsoft.com/office/word/2010/wordprocessingGroup" xmlns:wpi="http://schemas.microsoft.com/office/word/2010/wordprocessingInk" xmlns:wne="http://schemas.microsoft.com/office/word/2006/wordml" xmlns:wps="http://schemas.microsoft.com/office/word/2010/wordprocessingShape" mc:Ignorable="w14 w15 w16se w16cid wp14">
   <w:body>
     <w:p>
-      <w:bookmarkStart w:id="0" w:name="_GoBack"/>
-      <w:bookmarkEnd w:id="0"/>
       <w:r>
         <w:rPr>
           <w:noProof/>
@@ -218,10 +216,10 @@
                         <a:gradFill flip="none" rotWithShape="1">
                           <a:gsLst>
                             <a:gs pos="100000">
-                              <a:srgbClr val="D0166A"/>
+                              <a:srgbClr val="EF588F"/>
                             </a:gs>
                             <a:gs pos="0">
-                              <a:srgbClr val="E8247D"/>
+                              <a:srgbClr val="FF7CB6"/>
                             </a:gs>
                           </a:gsLst>
                           <a:lin ang="5400000" scaled="1"/>
@@ -267,8 +265,8 @@
           </mc:Choice>
           <mc:Fallback>
             <w:pict>
-              <v:rect w14:anchorId="7183190D" id="Rectangle 1" o:spid="_x0000_s1026" style="position:absolute;margin-left:6pt;margin-top:1.2pt;width:3in;height:3in;z-index:251659264;visibility:visible;mso-wrap-style:square;mso-width-percent:0;mso-height-percent:0;mso-wrap-distance-left:9pt;mso-wrap-distance-top:0;mso-wrap-distance-right:9pt;mso-wrap-distance-bottom:0;mso-position-horizontal:absolute;mso-position-horizontal-relative:text;mso-position-vertical:absolute;mso-position-vertical-relative:text;mso-width-percent:0;mso-height-percent:0;mso-width-relative:margin;mso-height-relative:margin;v-text-anchor:middle" o:gfxdata="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" fillcolor="#e8247d" stroked="f" strokeweight="1pt">
-                <v:fill color2="#d0166a" rotate="t" focus="100%" type="gradient"/>
+              <v:rect w14:anchorId="2D8C83C0" id="Rectangle 1" o:spid="_x0000_s1026" style="position:absolute;margin-left:6pt;margin-top:1.2pt;width:3in;height:3in;z-index:251659264;visibility:visible;mso-wrap-style:square;mso-width-percent:0;mso-height-percent:0;mso-wrap-distance-left:9pt;mso-wrap-distance-top:0;mso-wrap-distance-right:9pt;mso-wrap-distance-bottom:0;mso-position-horizontal:absolute;mso-position-horizontal-relative:text;mso-position-vertical:absolute;mso-position-vertical-relative:text;mso-width-percent:0;mso-height-percent:0;mso-width-relative:margin;mso-height-relative:margin;v-text-anchor:middle" o:gfxdata="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" fillcolor="#ff7cb6" stroked="f" strokeweight="1pt">
+                <v:fill color2="#ef588f" rotate="t" focus="100%" type="gradient"/>
               </v:rect>
             </w:pict>
           </mc:Fallback>
@@ -277,6 +275,8 @@
       <w:r>
         <w:sym w:font="Webdings" w:char="F020"/>
       </w:r>
+      <w:bookmarkStart w:id="0" w:name="_GoBack"/>
+      <w:bookmarkEnd w:id="0"/>
     </w:p>
     <w:sectPr>
       <w:pgSz w:w="12240" w:h="15840"/>
@@ -289,7 +289,7 @@
 </file>
 
 <file path=word/styles.xml><?xml version="1.0" encoding="utf-8"?>
-<w:styles xmlns:mc="http://schemas.openxmlformats.org/markup-compatibility/2006" xmlns:r="http://schemas.openxmlformats.org/officeDocument/2006/relationships" xmlns:w="http://schemas.openxmlformats.org/wordprocessingml/2006/main" xmlns:w14="http://schemas.microsoft.com/office/word/2010/wordml" xmlns:w15="http://schemas.microsoft.com/office/word/2012/wordml" xmlns:w16se="http://schemas.microsoft.com/office/word/2015/wordml/symex" mc:Ignorable="w14 w15 w16se">
+<w:styles xmlns:mc="http://schemas.openxmlformats.org/markup-compatibility/2006" xmlns:r="http://schemas.openxmlformats.org/officeDocument/2006/relationships" xmlns:w="http://schemas.openxmlformats.org/wordprocessingml/2006/main" xmlns:w14="http://schemas.microsoft.com/office/word/2010/wordml" xmlns:w15="http://schemas.microsoft.com/office/word/2012/wordml" xmlns:w16cid="http://schemas.microsoft.com/office/word/2016/wordml/cid" xmlns:w16se="http://schemas.microsoft.com/office/word/2015/wordml/symex" mc:Ignorable="w14 w15 w16se w16cid">
   <w:docDefaults>
     <w:rPrDefault>
       <w:rPr>
@@ -305,7 +305,7 @@
       </w:pPr>
     </w:pPrDefault>
   </w:docDefaults>
-  <w:latentStyles w:defLockedState="0" w:defUIPriority="99" w:defSemiHidden="0" w:defUnhideWhenUsed="0" w:defQFormat="0" w:count="374">
+  <w:latentStyles w:defLockedState="0" w:defUIPriority="99" w:defSemiHidden="0" w:defUnhideWhenUsed="0" w:defQFormat="0" w:count="375">
     <w:lsdException w:name="Normal" w:uiPriority="0" w:qFormat="1"/>
     <w:lsdException w:name="heading 1" w:uiPriority="9" w:qFormat="1"/>
     <w:lsdException w:name="heading 2" w:semiHidden="1" w:uiPriority="9" w:unhideWhenUsed="1" w:qFormat="1"/>
@@ -411,7 +411,6 @@
     <w:lsdException w:name="HTML Sample" w:semiHidden="1" w:unhideWhenUsed="1"/>
     <w:lsdException w:name="HTML Typewriter" w:semiHidden="1" w:unhideWhenUsed="1"/>
     <w:lsdException w:name="HTML Variable" w:semiHidden="1" w:unhideWhenUsed="1"/>
-    <w:lsdException w:name="Normal Table" w:semiHidden="1" w:unhideWhenUsed="1"/>
     <w:lsdException w:name="annotation subject" w:semiHidden="1" w:unhideWhenUsed="1"/>
     <w:lsdException w:name="No List" w:semiHidden="1" w:unhideWhenUsed="1"/>
     <w:lsdException w:name="Outline List 1" w:semiHidden="1" w:unhideWhenUsed="1"/>
@@ -458,10 +457,8 @@
     <w:lsdException w:name="Table Subtle 2" w:semiHidden="1" w:unhideWhenUsed="1"/>
     <w:lsdException w:name="Table Web 1" w:semiHidden="1" w:unhideWhenUsed="1"/>
     <w:lsdException w:name="Table Web 2" w:semiHidden="1" w:unhideWhenUsed="1"/>
-    <w:lsdException w:name="Table Web 3" w:semiHidden="1" w:unhideWhenUsed="1"/>
     <w:lsdException w:name="Balloon Text" w:semiHidden="1" w:unhideWhenUsed="1"/>
     <w:lsdException w:name="Table Grid" w:uiPriority="39"/>
-    <w:lsdException w:name="Table Theme" w:semiHidden="1" w:unhideWhenUsed="1"/>
     <w:lsdException w:name="Placeholder Text" w:semiHidden="1"/>
     <w:lsdException w:name="No Spacing" w:uiPriority="1" w:qFormat="1"/>
     <w:lsdException w:name="Light Shading" w:uiPriority="60"/>
@@ -680,6 +677,7 @@
     <w:lsdException w:name="Mention" w:semiHidden="1" w:unhideWhenUsed="1"/>
     <w:lsdException w:name="Smart Hyperlink" w:semiHidden="1" w:unhideWhenUsed="1"/>
     <w:lsdException w:name="Hashtag" w:semiHidden="1" w:unhideWhenUsed="1"/>
+    <w:lsdException w:name="Unresolved Mention" w:semiHidden="1" w:unhideWhenUsed="1"/>
   </w:latentStyles>
   <w:style w:type="paragraph" w:default="1" w:styleId="Normal">
     <w:name w:val="Normal"/>

</xml_diff>